<commit_message>
Lagt til veiledning til kart i Everviz
</commit_message>
<xml_diff>
--- a/Dokumentasjon/00_Hovedveiledning.docx
+++ b/Dokumentasjon/00_Hovedveiledning.docx
@@ -49,8 +49,13 @@
       <w:r>
         <w:t xml:space="preserve"> </w:t>
       </w:r>
-      <w:r>
-        <w:t>Github, mappe «Dokumentasjon»:</w:t>
+      <w:proofErr w:type="spellStart"/>
+      <w:r>
+        <w:t>Github</w:t>
+      </w:r>
+      <w:proofErr w:type="spellEnd"/>
+      <w:r>
+        <w:t>, mappe «Dokumentasjon»:</w:t>
       </w:r>
       <w:r>
         <w:t xml:space="preserve"> “</w:t>
@@ -60,7 +65,19 @@
           <w:rPr>
             <w:rStyle w:val="Hyperkobling"/>
           </w:rPr>
-          <w:t>Hvordan PBI med live SSB-data.docx</w:t>
+          <w:t xml:space="preserve">Hvordan PBI </w:t>
+        </w:r>
+        <w:r>
+          <w:rPr>
+            <w:rStyle w:val="Hyperkobling"/>
+          </w:rPr>
+          <w:t>m</w:t>
+        </w:r>
+        <w:r>
+          <w:rPr>
+            <w:rStyle w:val="Hyperkobling"/>
+          </w:rPr>
+          <w:t>ed live SSB-data.docx</w:t>
         </w:r>
       </w:hyperlink>
       <w:r>
@@ -86,7 +103,15 @@
     </w:p>
     <w:p>
       <w:r>
-        <w:t>Gjøres på Github.</w:t>
+        <w:t xml:space="preserve">Gjøres på </w:t>
+      </w:r>
+      <w:proofErr w:type="spellStart"/>
+      <w:r>
+        <w:t>Github</w:t>
+      </w:r>
+      <w:proofErr w:type="spellEnd"/>
+      <w:r>
+        <w:t>.</w:t>
       </w:r>
     </w:p>
     <w:p>
@@ -94,7 +119,15 @@
         <w:t>Se</w:t>
       </w:r>
       <w:r>
-        <w:t xml:space="preserve"> Github, mappe «Dokumentasjon»:</w:t>
+        <w:t xml:space="preserve"> </w:t>
+      </w:r>
+      <w:proofErr w:type="spellStart"/>
+      <w:r>
+        <w:t>Github</w:t>
+      </w:r>
+      <w:proofErr w:type="spellEnd"/>
+      <w:r>
+        <w:t>, mappe «Dokumentasjon»:</w:t>
       </w:r>
       <w:r>
         <w:t xml:space="preserve"> </w:t>
@@ -154,7 +187,44 @@
     </w:p>
     <w:p>
       <w:r>
-        <w:t>Beskrivelse</w:t>
+        <w:t xml:space="preserve">For figurer og kart som ikke krever filtrering bruker vi Everviz. </w:t>
+      </w:r>
+      <w:r>
+        <w:t xml:space="preserve">Dette krever at dataene tilrettelegges i </w:t>
+      </w:r>
+      <w:r>
+        <w:t>.</w:t>
+      </w:r>
+      <w:proofErr w:type="spellStart"/>
+      <w:r>
+        <w:t>csv</w:t>
+      </w:r>
+      <w:proofErr w:type="spellEnd"/>
+      <w:r>
+        <w:t xml:space="preserve">-format i </w:t>
+      </w:r>
+      <w:r>
+        <w:t>sin enkleste form</w:t>
+      </w:r>
+      <w:r>
+        <w:t>. Ikke tenk for mye «PBI».</w:t>
+      </w:r>
+    </w:p>
+    <w:p/>
+    <w:p>
+      <w:r>
+        <w:t xml:space="preserve">Guide til kart i </w:t>
+      </w:r>
+      <w:proofErr w:type="spellStart"/>
+      <w:r>
+        <w:t>Everiz</w:t>
+      </w:r>
+      <w:proofErr w:type="spellEnd"/>
+      <w:r>
+        <w:t xml:space="preserve"> ligger her</w:t>
+      </w:r>
+      <w:r>
+        <w:t>.</w:t>
       </w:r>
     </w:p>
     <w:p/>
@@ -189,7 +259,15 @@
     </w:p>
     <w:p>
       <w:r>
-        <w:t>Til bruk på faktasider.</w:t>
+        <w:t xml:space="preserve">Til bruk på </w:t>
+      </w:r>
+      <w:proofErr w:type="spellStart"/>
+      <w:r>
+        <w:t>faktasider</w:t>
+      </w:r>
+      <w:proofErr w:type="spellEnd"/>
+      <w:r>
+        <w:t>.</w:t>
       </w:r>
     </w:p>
     <w:p>
@@ -226,8 +304,16 @@
           <w:rPr>
             <w:rStyle w:val="Hyperkobling"/>
           </w:rPr>
-          <w:t>V:\VTPLUSS\Webstatistikk\01_Power BI_faktasider</w:t>
+          <w:t xml:space="preserve">V:\VTPLUSS\Webstatistikk\01_Power </w:t>
         </w:r>
+        <w:proofErr w:type="spellStart"/>
+        <w:r>
+          <w:rPr>
+            <w:rStyle w:val="Hyperkobling"/>
+          </w:rPr>
+          <w:t>BI_faktasider</w:t>
+        </w:r>
+        <w:proofErr w:type="spellEnd"/>
       </w:hyperlink>
     </w:p>
     <w:p/>
@@ -278,7 +364,21 @@
           <w:rPr>
             <w:rStyle w:val="Hyperkobling"/>
           </w:rPr>
-          <w:t>V:\VTPLUSS\Webstatistikk\02_Power BI_større rapporter</w:t>
+          <w:t xml:space="preserve">V:\VTPLUSS\Webstatistikk\02_Power </w:t>
+        </w:r>
+        <w:proofErr w:type="spellStart"/>
+        <w:r>
+          <w:rPr>
+            <w:rStyle w:val="Hyperkobling"/>
+          </w:rPr>
+          <w:t>BI_større</w:t>
+        </w:r>
+        <w:proofErr w:type="spellEnd"/>
+        <w:r>
+          <w:rPr>
+            <w:rStyle w:val="Hyperkobling"/>
+          </w:rPr>
+          <w:t xml:space="preserve"> rapporter</w:t>
         </w:r>
       </w:hyperlink>
     </w:p>
@@ -309,10 +409,26 @@
     </w:p>
     <w:p>
       <w:r>
-        <w:t>Filer (geojson) til bruk i Everviz og Power BI ligger</w:t>
-      </w:r>
-      <w:r>
-        <w:t xml:space="preserve"> på Github, mappe «Kart».</w:t>
+        <w:t>Filer (</w:t>
+      </w:r>
+      <w:proofErr w:type="spellStart"/>
+      <w:r>
+        <w:t>geojson</w:t>
+      </w:r>
+      <w:proofErr w:type="spellEnd"/>
+      <w:r>
+        <w:t>) til bruk i Everviz og Power BI ligger</w:t>
+      </w:r>
+      <w:r>
+        <w:t xml:space="preserve"> på </w:t>
+      </w:r>
+      <w:proofErr w:type="spellStart"/>
+      <w:r>
+        <w:t>Github</w:t>
+      </w:r>
+      <w:proofErr w:type="spellEnd"/>
+      <w:r>
+        <w:t>, mappe «Kart».</w:t>
       </w:r>
       <w:r>
         <w:t xml:space="preserve"> </w:t>
@@ -323,7 +439,15 @@
         <w:t xml:space="preserve">Her ligger også en veiledning («Prosedyre for kart.txt») </w:t>
       </w:r>
       <w:r>
-        <w:t>for å hente ned og redigere geojson-filer, samt tips til hvordan man benytter det i Power BI.</w:t>
+        <w:t xml:space="preserve">for å hente ned og redigere </w:t>
+      </w:r>
+      <w:proofErr w:type="spellStart"/>
+      <w:r>
+        <w:t>geojson</w:t>
+      </w:r>
+      <w:proofErr w:type="spellEnd"/>
+      <w:r>
+        <w:t>-filer, samt tips til hvordan man benytter det i Power BI.</w:t>
       </w:r>
     </w:p>
     <w:p/>
@@ -342,6 +466,7 @@
           <w:bCs/>
           <w:u w:val="single"/>
         </w:rPr>
+        <w:lastRenderedPageBreak/>
         <w:t>Nettsider</w:t>
       </w:r>
     </w:p>
@@ -359,7 +484,6 @@
           <w:b/>
           <w:bCs/>
         </w:rPr>
-        <w:lastRenderedPageBreak/>
         <w:t>Innhold</w:t>
       </w:r>
     </w:p>
@@ -965,6 +1089,18 @@
       <w:shd w:val="clear" w:color="auto" w:fill="E1DFDD"/>
     </w:rPr>
   </w:style>
+  <w:style w:type="character" w:styleId="Fulgthyperkobling">
+    <w:name w:val="FollowedHyperlink"/>
+    <w:basedOn w:val="Standardskriftforavsnitt"/>
+    <w:uiPriority w:val="99"/>
+    <w:semiHidden/>
+    <w:unhideWhenUsed/>
+    <w:rsid w:val="00513F4B"/>
+    <w:rPr>
+      <w:color w:val="954F72" w:themeColor="followedHyperlink"/>
+      <w:u w:val="single"/>
+    </w:rPr>
+  </w:style>
 </w:styles>
 </file>
 

</xml_diff>